<commit_message>
Actualización definición de hecho
Se ha establecido una descripción definitiva de hecho para los sprints
</commit_message>
<xml_diff>
--- a/src/main/resources/doc/Definición de hecho y de sprint existoso.docx
+++ b/src/main/resources/doc/Definición de hecho y de sprint existoso.docx
@@ -754,14 +754,28 @@
           <w:sz w:val="24"/>
           <w:szCs w:val="24"/>
         </w:rPr>
-        <w:t>,</w:t>
-      </w:r>
-      <w:r>
-        <w:rPr>
-          <w:sz w:val="24"/>
-          <w:szCs w:val="24"/>
-        </w:rPr>
-        <w:t xml:space="preserve"> ha sido testeada con </w:t>
+        <w:t xml:space="preserve"> </w:t>
+      </w:r>
+      <w:r>
+        <w:rPr>
+          <w:sz w:val="24"/>
+          <w:szCs w:val="24"/>
+        </w:rPr>
+        <w:t>y ha sido revisada</w:t>
+      </w:r>
+      <w:r>
+        <w:rPr>
+          <w:sz w:val="24"/>
+          <w:szCs w:val="24"/>
+        </w:rPr>
+        <w:t>.</w:t>
+      </w:r>
+      <w:r>
+        <w:rPr>
+          <w:sz w:val="24"/>
+          <w:szCs w:val="24"/>
+        </w:rPr>
+        <w:t xml:space="preserve"> En cuanto a la realización de </w:t>
       </w:r>
       <w:proofErr w:type="spellStart"/>
       <w:r>
@@ -769,7 +783,14 @@
           <w:sz w:val="24"/>
           <w:szCs w:val="24"/>
         </w:rPr>
-        <w:t>tests</w:t>
+        <w:t>test</w:t>
+      </w:r>
+      <w:r>
+        <w:rPr>
+          <w:sz w:val="24"/>
+          <w:szCs w:val="24"/>
+        </w:rPr>
+        <w:t>s</w:t>
       </w:r>
       <w:proofErr w:type="spellEnd"/>
       <w:r>
@@ -777,6 +798,20 @@
           <w:sz w:val="24"/>
           <w:szCs w:val="24"/>
         </w:rPr>
+        <w:t xml:space="preserve"> formales, </w:t>
+      </w:r>
+      <w:r>
+        <w:rPr>
+          <w:sz w:val="24"/>
+          <w:szCs w:val="24"/>
+        </w:rPr>
+        <w:t>no son obligatorios a no ser que se indiquen explícitamente junto a la tarea.</w:t>
+      </w:r>
+      <w:r>
+        <w:rPr>
+          <w:sz w:val="24"/>
+          <w:szCs w:val="24"/>
+        </w:rPr>
         <w:t xml:space="preserve"> </w:t>
       </w:r>
       <w:r>
@@ -784,28 +819,28 @@
           <w:sz w:val="24"/>
           <w:szCs w:val="24"/>
         </w:rPr>
-        <w:t>formales</w:t>
-      </w:r>
-      <w:r>
-        <w:rPr>
-          <w:sz w:val="24"/>
-          <w:szCs w:val="24"/>
-        </w:rPr>
-        <w:t xml:space="preserve"> y ha sido revisada</w:t>
-      </w:r>
-      <w:r>
-        <w:rPr>
-          <w:sz w:val="24"/>
-          <w:szCs w:val="24"/>
-        </w:rPr>
-        <w:t>. Aquel código que no sea una funcionalidad concreta compleja no será necesario que sea testeado</w:t>
-      </w:r>
-      <w:r>
-        <w:rPr>
-          <w:sz w:val="24"/>
-          <w:szCs w:val="24"/>
-        </w:rPr>
-        <w:t xml:space="preserve"> formalmente, pero sí serán necesarios </w:t>
+        <w:t>Por otro lado, s</w:t>
+      </w:r>
+      <w:r>
+        <w:rPr>
+          <w:sz w:val="24"/>
+          <w:szCs w:val="24"/>
+        </w:rPr>
+        <w:t xml:space="preserve">í serán </w:t>
+      </w:r>
+      <w:r>
+        <w:rPr>
+          <w:sz w:val="24"/>
+          <w:szCs w:val="24"/>
+        </w:rPr>
+        <w:t>obligatorio</w:t>
+      </w:r>
+      <w:r>
+        <w:rPr>
+          <w:sz w:val="24"/>
+          <w:szCs w:val="24"/>
+        </w:rPr>
+        <w:t xml:space="preserve">s </w:t>
       </w:r>
       <w:proofErr w:type="spellStart"/>
       <w:r>
@@ -813,7 +848,14 @@
           <w:sz w:val="24"/>
           <w:szCs w:val="24"/>
         </w:rPr>
-        <w:t>tests</w:t>
+        <w:t>test</w:t>
+      </w:r>
+      <w:r>
+        <w:rPr>
+          <w:sz w:val="24"/>
+          <w:szCs w:val="24"/>
+        </w:rPr>
+        <w:t>s</w:t>
       </w:r>
       <w:proofErr w:type="spellEnd"/>
       <w:r>
@@ -821,30 +863,30 @@
           <w:sz w:val="24"/>
           <w:szCs w:val="24"/>
         </w:rPr>
-        <w:t xml:space="preserve"> informales (por ejemplo, cuando se producen cambios en el </w:t>
-      </w:r>
-      <w:proofErr w:type="spellStart"/>
-      <w:r>
-        <w:rPr>
-          <w:sz w:val="24"/>
-          <w:szCs w:val="24"/>
-        </w:rPr>
-        <w:t>css</w:t>
-      </w:r>
-      <w:proofErr w:type="spellEnd"/>
-      <w:r>
-        <w:rPr>
-          <w:sz w:val="24"/>
-          <w:szCs w:val="24"/>
-        </w:rPr>
-        <w:t>)</w:t>
-      </w:r>
-      <w:r>
-        <w:rPr>
-          <w:sz w:val="24"/>
-          <w:szCs w:val="24"/>
-        </w:rPr>
-        <w:t xml:space="preserve">. No se considerará acabada la tarea hasta que haya sido revisada </w:t>
+        <w:t xml:space="preserve"> informales</w:t>
+      </w:r>
+      <w:r>
+        <w:rPr>
+          <w:sz w:val="24"/>
+          <w:szCs w:val="24"/>
+        </w:rPr>
+        <w:t>.</w:t>
+      </w:r>
+    </w:p>
+    <w:p>
+      <w:pPr>
+        <w:jc w:val="both"/>
+        <w:rPr>
+          <w:sz w:val="24"/>
+          <w:szCs w:val="24"/>
+        </w:rPr>
+      </w:pPr>
+      <w:r>
+        <w:rPr>
+          <w:sz w:val="24"/>
+          <w:szCs w:val="24"/>
+        </w:rPr>
+        <w:t xml:space="preserve"> No se considerará acabada la tarea hasta que haya sido revisada </w:t>
       </w:r>
       <w:r>
         <w:rPr>
@@ -943,32 +985,21 @@
           <w:sz w:val="24"/>
           <w:szCs w:val="24"/>
         </w:rPr>
-        <w:t xml:space="preserve">, se asignará esa revisión, apuntando su nombre en la descripción para que todos los miembros del grupo lo </w:t>
-      </w:r>
-      <w:proofErr w:type="spellStart"/>
-      <w:proofErr w:type="gramStart"/>
-      <w:r>
-        <w:rPr>
-          <w:sz w:val="24"/>
-          <w:szCs w:val="24"/>
-        </w:rPr>
-        <w:t>sepan.</w:t>
-      </w:r>
-      <w:r>
-        <w:rPr>
-          <w:sz w:val="24"/>
-          <w:szCs w:val="24"/>
-        </w:rPr>
-        <w:t>En</w:t>
-      </w:r>
-      <w:proofErr w:type="spellEnd"/>
-      <w:proofErr w:type="gramEnd"/>
-      <w:r>
-        <w:rPr>
-          <w:sz w:val="24"/>
-          <w:szCs w:val="24"/>
-        </w:rPr>
-        <w:t xml:space="preserve"> la descripción además también aparecerá el número de miembros que tienen que revisar la tarea.</w:t>
+        <w:t>, se asignará esa revisión, apuntando su nombre en la descripción para que todos los miembros del grupo lo sepan.</w:t>
+      </w:r>
+      <w:r>
+        <w:rPr>
+          <w:sz w:val="24"/>
+          <w:szCs w:val="24"/>
+        </w:rPr>
+        <w:t xml:space="preserve"> </w:t>
+      </w:r>
+      <w:r>
+        <w:rPr>
+          <w:sz w:val="24"/>
+          <w:szCs w:val="24"/>
+        </w:rPr>
+        <w:t>En la descripción además también aparecerá el número de miembros que tienen que revisar la tarea.</w:t>
       </w:r>
       <w:r>
         <w:rPr>
@@ -1156,14 +1187,7 @@
           <w:sz w:val="24"/>
           <w:szCs w:val="24"/>
         </w:rPr>
-        <w:t>)</w:t>
-      </w:r>
-      <w:r>
-        <w:rPr>
-          <w:sz w:val="24"/>
-          <w:szCs w:val="24"/>
-        </w:rPr>
-        <w:t>.</w:t>
+        <w:t>).</w:t>
       </w:r>
     </w:p>
     <w:p>
@@ -1194,17 +1218,12 @@
     <w:p/>
     <w:p/>
     <w:p/>
-    <w:p/>
-    <w:p/>
-    <w:p/>
-    <w:p/>
-    <w:p/>
-    <w:p/>
     <w:p>
       <w:pPr>
         <w:tabs>
           <w:tab w:val="left" w:pos="2642"/>
         </w:tabs>
+        <w:ind w:left="0"/>
       </w:pPr>
       <w:r>
         <w:tab/>
@@ -2596,6 +2615,7 @@
   <w:rsids>
     <w:rsidRoot w:val="00AA0EA9"/>
     <w:rsid w:val="0039589F"/>
+    <w:rsid w:val="0059608A"/>
     <w:rsid w:val="007D605A"/>
     <w:rsid w:val="00A63380"/>
     <w:rsid w:val="00AA0EA9"/>

</xml_diff>

<commit_message>
Actualización y creación de diversos documentod
Añadidas actas de Sprint Review , Sprint Retrospective y Daily Scrum; cambio definición de hecho y actualización de los informes técnicos (tanto el extra como la estrategia de ramas).
</commit_message>
<xml_diff>
--- a/src/main/resources/doc/Definición de hecho y de sprint existoso.docx
+++ b/src/main/resources/doc/Definición de hecho y de sprint existoso.docx
@@ -186,6 +186,7 @@
         <w15:appearance w15:val="hidden"/>
         <w:text/>
       </w:sdtPr>
+      <w:sdtEndPr/>
       <w:sdtContent>
         <w:p>
           <w:pPr>
@@ -272,7 +273,23 @@
                               <w:jc w:val="right"/>
                             </w:pPr>
                             <w:r>
-                              <w:t>Carmen Mª Muñoz Pérez (Scrum Master)</w:t>
+                              <w:t xml:space="preserve">Carmen </w:t>
+                            </w:r>
+                            <w:proofErr w:type="spellStart"/>
+                            <w:r>
+                              <w:t>Mª</w:t>
+                            </w:r>
+                            <w:proofErr w:type="spellEnd"/>
+                            <w:r>
+                              <w:t xml:space="preserve"> Muñoz Pérez (Scrum </w:t>
+                            </w:r>
+                            <w:proofErr w:type="gramStart"/>
+                            <w:r>
+                              <w:t>Master</w:t>
+                            </w:r>
+                            <w:proofErr w:type="gramEnd"/>
+                            <w:r>
+                              <w:t>)</w:t>
                             </w:r>
                           </w:p>
                           <w:p>
@@ -565,7 +582,7 @@
                 <w:noProof/>
                 <w:webHidden/>
               </w:rPr>
-              <w:t>2</w:t>
+              <w:t>3</w:t>
             </w:r>
             <w:r>
               <w:rPr>
@@ -644,14 +661,7 @@
           <w:sz w:val="24"/>
           <w:szCs w:val="24"/>
         </w:rPr>
-        <w:t xml:space="preserve">cuando el cuerpo del documento está totalmente acabado, así como formateado adecuadamente. No se considerará terminado hasta que el/la Scrum Master haya revisado el documento (por lo que será el encargado de cerrar la tarea). </w:t>
-      </w:r>
-      <w:r>
-        <w:rPr>
-          <w:sz w:val="24"/>
-          <w:szCs w:val="24"/>
-        </w:rPr>
-        <w:t>En caso de que el Scrum Master haya realizado de manera individual ese documento, la revisión la realizará otro miembro del equipo de desarrollo; aunque la tarea la seguirá cerrando el/la Scrum Master.</w:t>
+        <w:t>cuando el cuerpo del documento está totalmente acabado, así como formateado adecuadamente</w:t>
       </w:r>
     </w:p>
     <w:p>
@@ -664,131 +674,53 @@
       </w:pPr>
       <w:r>
         <w:rPr>
-          <w:b/>
-          <w:bCs/>
-          <w:sz w:val="24"/>
-          <w:szCs w:val="24"/>
-        </w:rPr>
-        <w:t>Código:</w:t>
-      </w:r>
-      <w:r>
-        <w:rPr>
-          <w:sz w:val="24"/>
-          <w:szCs w:val="24"/>
-        </w:rPr>
-        <w:t xml:space="preserve"> </w:t>
-      </w:r>
-      <w:r>
-        <w:rPr>
-          <w:sz w:val="24"/>
-          <w:szCs w:val="24"/>
-        </w:rPr>
-        <w:t xml:space="preserve">se considerará que una funcionalidad está terminada </w:t>
-      </w:r>
-      <w:r>
-        <w:rPr>
-          <w:sz w:val="24"/>
-          <w:szCs w:val="24"/>
-        </w:rPr>
-        <w:t>cuando la funcionalidad correspondiente está completada</w:t>
-      </w:r>
-      <w:r>
-        <w:rPr>
-          <w:sz w:val="24"/>
-          <w:szCs w:val="24"/>
-        </w:rPr>
-        <w:t xml:space="preserve"> </w:t>
-      </w:r>
-      <w:r>
-        <w:rPr>
-          <w:sz w:val="24"/>
-          <w:szCs w:val="24"/>
-        </w:rPr>
-        <w:t>y ha sido revisada</w:t>
-      </w:r>
-      <w:r>
-        <w:rPr>
-          <w:sz w:val="24"/>
-          <w:szCs w:val="24"/>
-        </w:rPr>
-        <w:t>.</w:t>
-      </w:r>
-      <w:r>
-        <w:rPr>
-          <w:sz w:val="24"/>
-          <w:szCs w:val="24"/>
-        </w:rPr>
-        <w:t xml:space="preserve"> En cuanto a la realización de test</w:t>
-      </w:r>
-      <w:r>
-        <w:rPr>
-          <w:sz w:val="24"/>
-          <w:szCs w:val="24"/>
-        </w:rPr>
-        <w:t>s</w:t>
-      </w:r>
-      <w:r>
-        <w:rPr>
-          <w:sz w:val="24"/>
-          <w:szCs w:val="24"/>
-        </w:rPr>
-        <w:t xml:space="preserve"> formales, </w:t>
-      </w:r>
-      <w:r>
-        <w:rPr>
-          <w:sz w:val="24"/>
-          <w:szCs w:val="24"/>
-        </w:rPr>
-        <w:t>no son obligatorios a no ser que se indiquen explícitamente junto a la tarea.</w:t>
-      </w:r>
-      <w:r>
-        <w:rPr>
-          <w:sz w:val="24"/>
-          <w:szCs w:val="24"/>
-        </w:rPr>
-        <w:t xml:space="preserve"> </w:t>
-      </w:r>
-      <w:r>
-        <w:rPr>
-          <w:sz w:val="24"/>
-          <w:szCs w:val="24"/>
-        </w:rPr>
-        <w:t>Por otro lado, s</w:t>
-      </w:r>
-      <w:r>
-        <w:rPr>
-          <w:sz w:val="24"/>
-          <w:szCs w:val="24"/>
-        </w:rPr>
-        <w:t xml:space="preserve">í serán </w:t>
-      </w:r>
-      <w:r>
-        <w:rPr>
-          <w:sz w:val="24"/>
-          <w:szCs w:val="24"/>
-        </w:rPr>
-        <w:t>obligatorio</w:t>
-      </w:r>
-      <w:r>
-        <w:rPr>
-          <w:sz w:val="24"/>
-          <w:szCs w:val="24"/>
-        </w:rPr>
-        <w:t>s test</w:t>
-      </w:r>
-      <w:r>
-        <w:rPr>
-          <w:sz w:val="24"/>
-          <w:szCs w:val="24"/>
-        </w:rPr>
-        <w:t>s informales</w:t>
-      </w:r>
-      <w:r>
-        <w:rPr>
-          <w:sz w:val="24"/>
-          <w:szCs w:val="24"/>
-        </w:rPr>
-        <w:t>.</w:t>
+          <w:sz w:val="24"/>
+          <w:szCs w:val="24"/>
+        </w:rPr>
+        <w:t xml:space="preserve">No se considerará acabada la tarea hasta que haya sido revisada por uno o más miembros del equipo de desarrollo distinto al que tenga la tarea asignada. En el Sprint </w:t>
+      </w:r>
+      <w:proofErr w:type="spellStart"/>
+      <w:r>
+        <w:rPr>
+          <w:sz w:val="24"/>
+          <w:szCs w:val="24"/>
+        </w:rPr>
+        <w:t>Planning</w:t>
+      </w:r>
+      <w:proofErr w:type="spellEnd"/>
+      <w:r>
+        <w:rPr>
+          <w:sz w:val="24"/>
+          <w:szCs w:val="24"/>
+        </w:rPr>
+        <w:t xml:space="preserve"> se asigna el número de personas que revisarán la tarea, pero no quiénes serán. Cuando un miembro vea una tarea en la columna </w:t>
+      </w:r>
+      <w:r>
+        <w:rPr>
+          <w:i/>
+          <w:iCs/>
+          <w:sz w:val="24"/>
+          <w:szCs w:val="24"/>
+        </w:rPr>
+        <w:t xml:space="preserve">In </w:t>
+      </w:r>
+      <w:proofErr w:type="spellStart"/>
+      <w:r>
+        <w:rPr>
+          <w:i/>
+          <w:iCs/>
+          <w:sz w:val="24"/>
+          <w:szCs w:val="24"/>
+        </w:rPr>
+        <w:t>review</w:t>
+      </w:r>
+      <w:proofErr w:type="spellEnd"/>
+      <w:r>
+        <w:rPr>
+          <w:sz w:val="24"/>
+          <w:szCs w:val="24"/>
+        </w:rPr>
+        <w:t>, se asignará esa revisión, apuntando su nombre en la descripción para que todos los miembros del grupo lo sepan. En la descripción además también aparecerá el número de miembros que tienen que revisar la tarea. Cada miembro solo puede revisar como máximo dos tareas a la vez. Una vez la tarea sea revisada por ese miembro o miembros, se considerará terminada. Cabe destacar que es posible que haya más de una revisión de la tarea si esta se reabre, por lo que para cada revisión habrá que indicar el número de revisión que es, ya que así se evitan malinterpretaciones por parte del equipo y no hay dudas de si esa tarea necesita o no revisión.</w:t>
       </w:r>
     </w:p>
     <w:p>
@@ -799,33 +731,227 @@
           <w:szCs w:val="24"/>
         </w:rPr>
       </w:pPr>
-      <w:r>
-        <w:rPr>
-          <w:sz w:val="24"/>
-          <w:szCs w:val="24"/>
-        </w:rPr>
-        <w:t xml:space="preserve"> No se considerará acabada la tarea hasta que haya sido revisada </w:t>
-      </w:r>
-      <w:r>
-        <w:rPr>
-          <w:sz w:val="24"/>
-          <w:szCs w:val="24"/>
-        </w:rPr>
-        <w:t xml:space="preserve">por </w:t>
-      </w:r>
-      <w:r>
-        <w:rPr>
-          <w:sz w:val="24"/>
-          <w:szCs w:val="24"/>
-        </w:rPr>
-        <w:t>uno o más</w:t>
-      </w:r>
-      <w:r>
-        <w:rPr>
-          <w:sz w:val="24"/>
-          <w:szCs w:val="24"/>
-        </w:rPr>
-        <w:t xml:space="preserve"> miembro</w:t>
+    </w:p>
+    <w:p>
+      <w:pPr>
+        <w:keepNext/>
+        <w:jc w:val="center"/>
+      </w:pPr>
+      <w:r>
+        <w:rPr>
+          <w:noProof/>
+          <w:sz w:val="24"/>
+          <w:szCs w:val="24"/>
+          <w14:ligatures w14:val="none"/>
+        </w:rPr>
+        <w:drawing>
+          <wp:inline distT="0" distB="0" distL="0" distR="0" wp14:anchorId="7497EC4D" wp14:editId="0351298E">
+            <wp:extent cx="3398638" cy="2750950"/>
+            <wp:effectExtent l="0" t="0" r="0" b="0"/>
+            <wp:docPr id="5" name="Imagen 5" descr="Una captura de pantalla de una computadora&#10;&#10;Descripción generada automáticamente"/>
+            <wp:cNvGraphicFramePr>
+              <a:graphicFrameLocks xmlns:a="http://schemas.openxmlformats.org/drawingml/2006/main" noChangeAspect="1"/>
+            </wp:cNvGraphicFramePr>
+            <a:graphic xmlns:a="http://schemas.openxmlformats.org/drawingml/2006/main">
+              <a:graphicData uri="http://schemas.openxmlformats.org/drawingml/2006/picture">
+                <pic:pic xmlns:pic="http://schemas.openxmlformats.org/drawingml/2006/picture">
+                  <pic:nvPicPr>
+                    <pic:cNvPr id="5" name="Imagen 5" descr="Una captura de pantalla de una computadora&#10;&#10;Descripción generada automáticamente"/>
+                    <pic:cNvPicPr/>
+                  </pic:nvPicPr>
+                  <pic:blipFill rotWithShape="1">
+                    <a:blip r:embed="rId8">
+                      <a:extLst>
+                        <a:ext uri="{28A0092B-C50C-407E-A947-70E740481C1C}">
+                          <a14:useLocalDpi xmlns:a14="http://schemas.microsoft.com/office/drawing/2010/main" val="0"/>
+                        </a:ext>
+                      </a:extLst>
+                    </a:blip>
+                    <a:srcRect l="74939" t="32209" b="31728"/>
+                    <a:stretch/>
+                  </pic:blipFill>
+                  <pic:spPr bwMode="auto">
+                    <a:xfrm>
+                      <a:off x="0" y="0"/>
+                      <a:ext cx="3415508" cy="2764605"/>
+                    </a:xfrm>
+                    <a:prstGeom prst="rect">
+                      <a:avLst/>
+                    </a:prstGeom>
+                    <a:ln>
+                      <a:noFill/>
+                    </a:ln>
+                    <a:extLst>
+                      <a:ext uri="{53640926-AAD7-44D8-BBD7-CCE9431645EC}">
+                        <a14:shadowObscured xmlns:a14="http://schemas.microsoft.com/office/drawing/2010/main"/>
+                      </a:ext>
+                    </a:extLst>
+                  </pic:spPr>
+                </pic:pic>
+              </a:graphicData>
+            </a:graphic>
+          </wp:inline>
+        </w:drawing>
+      </w:r>
+    </w:p>
+    <w:p>
+      <w:pPr>
+        <w:pStyle w:val="Descripcin"/>
+        <w:jc w:val="center"/>
+        <w:rPr>
+          <w:b/>
+          <w:bCs/>
+          <w:sz w:val="22"/>
+          <w:szCs w:val="22"/>
+        </w:rPr>
+      </w:pPr>
+      <w:r>
+        <w:rPr>
+          <w:b/>
+          <w:bCs/>
+          <w:sz w:val="22"/>
+          <w:szCs w:val="22"/>
+        </w:rPr>
+        <w:t xml:space="preserve">Ilustración </w:t>
+      </w:r>
+      <w:r>
+        <w:rPr>
+          <w:b/>
+          <w:bCs/>
+          <w:sz w:val="22"/>
+          <w:szCs w:val="22"/>
+        </w:rPr>
+        <w:fldChar w:fldCharType="begin"/>
+      </w:r>
+      <w:r>
+        <w:rPr>
+          <w:b/>
+          <w:bCs/>
+          <w:sz w:val="22"/>
+          <w:szCs w:val="22"/>
+        </w:rPr>
+        <w:instrText xml:space="preserve"> SEQ Ilustración \* ARABIC </w:instrText>
+      </w:r>
+      <w:r>
+        <w:rPr>
+          <w:b/>
+          <w:bCs/>
+          <w:sz w:val="22"/>
+          <w:szCs w:val="22"/>
+        </w:rPr>
+        <w:fldChar w:fldCharType="separate"/>
+      </w:r>
+      <w:r>
+        <w:rPr>
+          <w:b/>
+          <w:bCs/>
+          <w:noProof/>
+          <w:sz w:val="22"/>
+          <w:szCs w:val="22"/>
+        </w:rPr>
+        <w:t>1</w:t>
+      </w:r>
+      <w:r>
+        <w:rPr>
+          <w:b/>
+          <w:bCs/>
+          <w:sz w:val="22"/>
+          <w:szCs w:val="22"/>
+        </w:rPr>
+        <w:fldChar w:fldCharType="end"/>
+      </w:r>
+      <w:r>
+        <w:rPr>
+          <w:b/>
+          <w:bCs/>
+          <w:sz w:val="22"/>
+          <w:szCs w:val="22"/>
+        </w:rPr>
+        <w:t xml:space="preserve"> – Tarea pendiente de ser revisada por segunda vez</w:t>
+      </w:r>
+    </w:p>
+    <w:p>
+      <w:pPr>
+        <w:jc w:val="both"/>
+        <w:rPr>
+          <w:sz w:val="24"/>
+          <w:szCs w:val="24"/>
+        </w:rPr>
+      </w:pPr>
+    </w:p>
+    <w:p>
+      <w:pPr>
+        <w:jc w:val="both"/>
+        <w:rPr>
+          <w:sz w:val="24"/>
+          <w:szCs w:val="24"/>
+        </w:rPr>
+      </w:pPr>
+      <w:r>
+        <w:rPr>
+          <w:b/>
+          <w:bCs/>
+          <w:sz w:val="24"/>
+          <w:szCs w:val="24"/>
+        </w:rPr>
+        <w:t>Código:</w:t>
+      </w:r>
+      <w:r>
+        <w:rPr>
+          <w:sz w:val="24"/>
+          <w:szCs w:val="24"/>
+        </w:rPr>
+        <w:t xml:space="preserve"> </w:t>
+      </w:r>
+      <w:r>
+        <w:rPr>
+          <w:sz w:val="24"/>
+          <w:szCs w:val="24"/>
+        </w:rPr>
+        <w:t xml:space="preserve">se considerará que una funcionalidad está terminada </w:t>
+      </w:r>
+      <w:r>
+        <w:rPr>
+          <w:sz w:val="24"/>
+          <w:szCs w:val="24"/>
+        </w:rPr>
+        <w:t>cuando la funcionalidad correspondiente está completada</w:t>
+      </w:r>
+      <w:r>
+        <w:rPr>
+          <w:sz w:val="24"/>
+          <w:szCs w:val="24"/>
+        </w:rPr>
+        <w:t xml:space="preserve"> </w:t>
+      </w:r>
+      <w:r>
+        <w:rPr>
+          <w:sz w:val="24"/>
+          <w:szCs w:val="24"/>
+        </w:rPr>
+        <w:t>y ha sido revisada</w:t>
+      </w:r>
+      <w:r>
+        <w:rPr>
+          <w:sz w:val="24"/>
+          <w:szCs w:val="24"/>
+        </w:rPr>
+        <w:t>.</w:t>
+      </w:r>
+      <w:r>
+        <w:rPr>
+          <w:sz w:val="24"/>
+          <w:szCs w:val="24"/>
+        </w:rPr>
+        <w:t xml:space="preserve"> En cuanto a la realización de </w:t>
+      </w:r>
+      <w:proofErr w:type="spellStart"/>
+      <w:r>
+        <w:rPr>
+          <w:sz w:val="24"/>
+          <w:szCs w:val="24"/>
+        </w:rPr>
+        <w:t>test</w:t>
       </w:r>
       <w:r>
         <w:rPr>
@@ -834,12 +960,20 @@
         </w:rPr>
         <w:t>s</w:t>
       </w:r>
-      <w:r>
-        <w:rPr>
-          <w:sz w:val="24"/>
-          <w:szCs w:val="24"/>
-        </w:rPr>
-        <w:t xml:space="preserve"> del equipo de desarrollo distinto al que tenga la tarea asignada.</w:t>
+      <w:proofErr w:type="spellEnd"/>
+      <w:r>
+        <w:rPr>
+          <w:sz w:val="24"/>
+          <w:szCs w:val="24"/>
+        </w:rPr>
+        <w:t xml:space="preserve"> formales, </w:t>
+      </w:r>
+      <w:r>
+        <w:rPr>
+          <w:sz w:val="24"/>
+          <w:szCs w:val="24"/>
+        </w:rPr>
+        <w:t>no son obligatorios a no ser que se indiquen explícitamente junto a la tarea.</w:t>
       </w:r>
       <w:r>
         <w:rPr>
@@ -853,30 +987,58 @@
           <w:sz w:val="24"/>
           <w:szCs w:val="24"/>
         </w:rPr>
-        <w:t xml:space="preserve">En el Sprint Planning se asigna el número de personas que revisarán la tarea, pero no quiénes serán. Cuando </w:t>
-      </w:r>
-      <w:r>
-        <w:rPr>
-          <w:sz w:val="24"/>
-          <w:szCs w:val="24"/>
-        </w:rPr>
-        <w:t xml:space="preserve">un miembro vea una tarea en la columna </w:t>
-      </w:r>
-      <w:r>
-        <w:rPr>
-          <w:i/>
-          <w:iCs/>
-          <w:sz w:val="24"/>
-          <w:szCs w:val="24"/>
-        </w:rPr>
-        <w:t>In review</w:t>
-      </w:r>
-      <w:r>
-        <w:rPr>
-          <w:sz w:val="24"/>
-          <w:szCs w:val="24"/>
-        </w:rPr>
-        <w:t>, se asignará esa revisión, apuntando su nombre en la descripción para que todos los miembros del grupo lo sepan.</w:t>
+        <w:t>Por otro lado, s</w:t>
+      </w:r>
+      <w:r>
+        <w:rPr>
+          <w:sz w:val="24"/>
+          <w:szCs w:val="24"/>
+        </w:rPr>
+        <w:t xml:space="preserve">í serán </w:t>
+      </w:r>
+      <w:r>
+        <w:rPr>
+          <w:sz w:val="24"/>
+          <w:szCs w:val="24"/>
+        </w:rPr>
+        <w:t>obligatorio</w:t>
+      </w:r>
+      <w:r>
+        <w:rPr>
+          <w:sz w:val="24"/>
+          <w:szCs w:val="24"/>
+        </w:rPr>
+        <w:t xml:space="preserve">s </w:t>
+      </w:r>
+      <w:proofErr w:type="spellStart"/>
+      <w:r>
+        <w:rPr>
+          <w:sz w:val="24"/>
+          <w:szCs w:val="24"/>
+        </w:rPr>
+        <w:t>test</w:t>
+      </w:r>
+      <w:r>
+        <w:rPr>
+          <w:sz w:val="24"/>
+          <w:szCs w:val="24"/>
+        </w:rPr>
+        <w:t>s</w:t>
+      </w:r>
+      <w:proofErr w:type="spellEnd"/>
+      <w:r>
+        <w:rPr>
+          <w:sz w:val="24"/>
+          <w:szCs w:val="24"/>
+        </w:rPr>
+        <w:t xml:space="preserve"> informales</w:t>
+      </w:r>
+      <w:r>
+        <w:rPr>
+          <w:sz w:val="24"/>
+          <w:szCs w:val="24"/>
+        </w:rPr>
+        <w:t>.</w:t>
       </w:r>
       <w:r>
         <w:rPr>
@@ -890,23 +1052,17 @@
           <w:sz w:val="24"/>
           <w:szCs w:val="24"/>
         </w:rPr>
-        <w:t>En la descripción además también aparecerá el número de miembros que tienen que revisar la tarea.</w:t>
-      </w:r>
-      <w:r>
-        <w:rPr>
-          <w:sz w:val="24"/>
-          <w:szCs w:val="24"/>
-        </w:rPr>
-        <w:t xml:space="preserve"> Cada miembro solo puede revisar como máximo dos funcionalidades a la vez. </w:t>
-      </w:r>
-      <w:r>
-        <w:rPr>
-          <w:sz w:val="24"/>
-          <w:szCs w:val="24"/>
-        </w:rPr>
-        <w:t>Una vez la tarea sea revisada por ese miembro o miembros, se considerará terminada.</w:t>
+        <w:t xml:space="preserve"> No se considerará terminado hasta que sea revisado según lo descrito </w:t>
+      </w:r>
+      <w:r>
+        <w:rPr>
+          <w:sz w:val="24"/>
+          <w:szCs w:val="24"/>
+        </w:rPr>
+        <w:t>anteriormente en la sección de documentos.</w:t>
       </w:r>
     </w:p>
+    <w:p/>
     <w:p>
       <w:pPr>
         <w:jc w:val="both"/>
@@ -979,6 +1135,7 @@
       </w:pPr>
       <w:bookmarkStart w:id="1" w:name="_Toc67171366"/>
       <w:r>
+        <w:lastRenderedPageBreak/>
         <w:t>Definición de sprint exitoso</w:t>
       </w:r>
       <w:bookmarkEnd w:id="1"/>
@@ -1026,6 +1183,7 @@
         </w:rPr>
         <w:t xml:space="preserve"> empezado a realizar (aún está en </w:t>
       </w:r>
+      <w:proofErr w:type="spellStart"/>
       <w:r>
         <w:rPr>
           <w:i/>
@@ -1033,15 +1191,9 @@
           <w:sz w:val="24"/>
           <w:szCs w:val="24"/>
         </w:rPr>
-        <w:t>To do</w:t>
-      </w:r>
-      <w:r>
-        <w:rPr>
-          <w:sz w:val="24"/>
-          <w:szCs w:val="24"/>
-        </w:rPr>
-        <w:t xml:space="preserve">), se considerará un Sprint fallido. Si hay más de dos tareas en progreso al finalizar el Sprint este considerará como fallido (aún está en </w:t>
-      </w:r>
+        <w:t>To</w:t>
+      </w:r>
+      <w:proofErr w:type="spellEnd"/>
       <w:r>
         <w:rPr>
           <w:i/>
@@ -1049,8 +1201,35 @@
           <w:sz w:val="24"/>
           <w:szCs w:val="24"/>
         </w:rPr>
-        <w:t>In progress</w:t>
-      </w:r>
+        <w:t xml:space="preserve"> do</w:t>
+      </w:r>
+      <w:r>
+        <w:rPr>
+          <w:sz w:val="24"/>
+          <w:szCs w:val="24"/>
+        </w:rPr>
+        <w:t xml:space="preserve">), se considerará un Sprint fallido. Si hay más de dos tareas en progreso al finalizar el Sprint este considerará como fallido (aún está en </w:t>
+      </w:r>
+      <w:r>
+        <w:rPr>
+          <w:i/>
+          <w:iCs/>
+          <w:sz w:val="24"/>
+          <w:szCs w:val="24"/>
+        </w:rPr>
+        <w:t xml:space="preserve">In </w:t>
+      </w:r>
+      <w:proofErr w:type="spellStart"/>
+      <w:r>
+        <w:rPr>
+          <w:i/>
+          <w:iCs/>
+          <w:sz w:val="24"/>
+          <w:szCs w:val="24"/>
+        </w:rPr>
+        <w:t>progress</w:t>
+      </w:r>
+      <w:proofErr w:type="spellEnd"/>
       <w:r>
         <w:rPr>
           <w:sz w:val="24"/>
@@ -1099,9 +1278,9 @@
       </w:r>
     </w:p>
     <w:sectPr>
-      <w:headerReference w:type="default" r:id="rId8"/>
-      <w:footerReference w:type="default" r:id="rId9"/>
-      <w:headerReference w:type="first" r:id="rId10"/>
+      <w:headerReference w:type="default" r:id="rId9"/>
+      <w:footerReference w:type="default" r:id="rId10"/>
+      <w:headerReference w:type="first" r:id="rId11"/>
       <w:pgSz w:w="11906" w:h="16838" w:code="9"/>
       <w:pgMar w:top="1440" w:right="1440" w:bottom="1440" w:left="1440" w:header="720" w:footer="576" w:gutter="0"/>
       <w:pgNumType w:start="0"/>
@@ -2315,6 +2494,25 @@
       <w14:ligatures w14:val="none"/>
     </w:rPr>
   </w:style>
+  <w:style w:type="paragraph" w:styleId="Descripcin">
+    <w:name w:val="caption"/>
+    <w:basedOn w:val="Normal"/>
+    <w:next w:val="Normal"/>
+    <w:uiPriority w:val="35"/>
+    <w:unhideWhenUsed/>
+    <w:qFormat/>
+    <w:rsid w:val="008B7269"/>
+    <w:pPr>
+      <w:spacing w:before="0" w:after="200"/>
+    </w:pPr>
+    <w:rPr>
+      <w:i/>
+      <w:iCs/>
+      <w:color w:val="44546A" w:themeColor="text2"/>
+      <w:sz w:val="18"/>
+      <w:szCs w:val="18"/>
+    </w:rPr>
+  </w:style>
 </w:styles>
 </file>
 
@@ -2485,6 +2683,7 @@
     <w:rsidRoot w:val="00AA0EA9"/>
     <w:rsid w:val="0039589F"/>
     <w:rsid w:val="0059608A"/>
+    <w:rsid w:val="00606DC3"/>
     <w:rsid w:val="007D605A"/>
     <w:rsid w:val="00A63380"/>
     <w:rsid w:val="00AA0EA9"/>

</xml_diff>